<commit_message>
Se agrego un nuevo escenario con sus stepdefinitons, se actualizo el documento estrategia de pruebas
</commit_message>
<xml_diff>
--- a/Estrategia de Automatización con RestAPI.docx
+++ b/Estrategia de Automatización con RestAPI.docx
@@ -164,7 +164,6 @@
         </w:rPr>
         <w:t xml:space="preserve">Proyecto: </w:t>
       </w:r>
-      <w:proofErr w:type="spellStart"/>
       <w:r>
         <w:rPr>
           <w:rFonts w:ascii="Times New Roman" w:hAnsi="Times New Roman" w:cs="Times New Roman"/>
@@ -172,29 +171,8 @@
           <w:szCs w:val="24"/>
           <w:lang w:val="es-CO"/>
         </w:rPr>
-        <w:t>RestApi</w:t>
+        <w:t>RestApi pokeapi</w:t>
       </w:r>
-      <w:proofErr w:type="spellEnd"/>
-      <w:r>
-        <w:rPr>
-          <w:rFonts w:ascii="Times New Roman" w:hAnsi="Times New Roman" w:cs="Times New Roman"/>
-          <w:sz w:val="24"/>
-          <w:szCs w:val="24"/>
-          <w:lang w:val="es-CO"/>
-        </w:rPr>
-        <w:t xml:space="preserve"> </w:t>
-      </w:r>
-      <w:proofErr w:type="spellStart"/>
-      <w:r>
-        <w:rPr>
-          <w:rFonts w:ascii="Times New Roman" w:hAnsi="Times New Roman" w:cs="Times New Roman"/>
-          <w:sz w:val="24"/>
-          <w:szCs w:val="24"/>
-          <w:lang w:val="es-CO"/>
-        </w:rPr>
-        <w:t>pokeapi</w:t>
-      </w:r>
-      <w:proofErr w:type="spellEnd"/>
     </w:p>
     <w:p>
       <w:pPr>
@@ -402,7 +380,6 @@
                 <w:szCs w:val="24"/>
               </w:rPr>
             </w:pPr>
-            <w:proofErr w:type="spellStart"/>
             <w:r>
               <w:rPr>
                 <w:rFonts w:ascii="Times New Roman" w:hAnsi="Times New Roman" w:cs="Times New Roman"/>
@@ -411,7 +388,6 @@
               </w:rPr>
               <w:t>Versión</w:t>
             </w:r>
-            <w:proofErr w:type="spellEnd"/>
           </w:p>
         </w:tc>
         <w:tc>
@@ -468,7 +444,6 @@
                 <w:szCs w:val="24"/>
               </w:rPr>
             </w:pPr>
-            <w:proofErr w:type="spellStart"/>
             <w:r>
               <w:rPr>
                 <w:rFonts w:ascii="Times New Roman" w:hAnsi="Times New Roman" w:cs="Times New Roman"/>
@@ -477,7 +452,6 @@
               </w:rPr>
               <w:t>Descripción</w:t>
             </w:r>
-            <w:proofErr w:type="spellEnd"/>
           </w:p>
         </w:tc>
         <w:tc>
@@ -502,7 +476,6 @@
                 <w:szCs w:val="24"/>
               </w:rPr>
             </w:pPr>
-            <w:proofErr w:type="spellStart"/>
             <w:r>
               <w:rPr>
                 <w:rFonts w:ascii="Times New Roman" w:hAnsi="Times New Roman" w:cs="Times New Roman"/>
@@ -511,7 +484,6 @@
               </w:rPr>
               <w:t>Fecha</w:t>
             </w:r>
-            <w:proofErr w:type="spellEnd"/>
           </w:p>
         </w:tc>
       </w:tr>
@@ -570,23 +542,13 @@
                 <w:szCs w:val="24"/>
               </w:rPr>
             </w:pPr>
-            <w:proofErr w:type="spellStart"/>
-            <w:r>
-              <w:rPr>
-                <w:rFonts w:ascii="Times New Roman" w:hAnsi="Times New Roman" w:cs="Times New Roman"/>
-                <w:sz w:val="24"/>
-                <w:szCs w:val="24"/>
-              </w:rPr>
-              <w:t>Yeison</w:t>
-            </w:r>
-            <w:proofErr w:type="spellEnd"/>
-            <w:r>
-              <w:rPr>
-                <w:rFonts w:ascii="Times New Roman" w:hAnsi="Times New Roman" w:cs="Times New Roman"/>
-                <w:sz w:val="24"/>
-                <w:szCs w:val="24"/>
-              </w:rPr>
-              <w:t xml:space="preserve"> Ortega</w:t>
+            <w:r>
+              <w:rPr>
+                <w:rFonts w:ascii="Times New Roman" w:hAnsi="Times New Roman" w:cs="Times New Roman"/>
+                <w:sz w:val="24"/>
+                <w:szCs w:val="24"/>
+              </w:rPr>
+              <w:t>Yeison Ortega</w:t>
             </w:r>
           </w:p>
         </w:tc>
@@ -612,34 +574,14 @@
                 <w:szCs w:val="24"/>
               </w:rPr>
             </w:pPr>
-            <w:proofErr w:type="spellStart"/>
-            <w:r>
-              <w:rPr>
-                <w:rFonts w:ascii="Times New Roman" w:hAnsi="Times New Roman" w:cs="Times New Roman"/>
-                <w:sz w:val="24"/>
-                <w:szCs w:val="24"/>
-              </w:rPr>
-              <w:t>Creación</w:t>
-            </w:r>
-            <w:proofErr w:type="spellEnd"/>
-            <w:r>
-              <w:rPr>
-                <w:rFonts w:ascii="Times New Roman" w:hAnsi="Times New Roman" w:cs="Times New Roman"/>
-                <w:sz w:val="24"/>
-                <w:szCs w:val="24"/>
-              </w:rPr>
-              <w:t xml:space="preserve"> del </w:t>
-            </w:r>
-            <w:proofErr w:type="spellStart"/>
-            <w:r>
-              <w:rPr>
-                <w:rFonts w:ascii="Times New Roman" w:hAnsi="Times New Roman" w:cs="Times New Roman"/>
-                <w:sz w:val="24"/>
-                <w:szCs w:val="24"/>
-              </w:rPr>
-              <w:t>documento</w:t>
-            </w:r>
-            <w:proofErr w:type="spellEnd"/>
+            <w:r>
+              <w:rPr>
+                <w:rFonts w:ascii="Times New Roman" w:hAnsi="Times New Roman" w:cs="Times New Roman"/>
+                <w:sz w:val="24"/>
+                <w:szCs w:val="24"/>
+              </w:rPr>
+              <w:t>Creación del documento</w:t>
+            </w:r>
           </w:p>
         </w:tc>
         <w:tc>
@@ -664,7 +606,6 @@
                 <w:szCs w:val="24"/>
               </w:rPr>
             </w:pPr>
-            <w:proofErr w:type="spellStart"/>
             <w:r>
               <w:rPr>
                 <w:rFonts w:ascii="Times New Roman" w:hAnsi="Times New Roman" w:cs="Times New Roman"/>
@@ -673,7 +614,6 @@
               </w:rPr>
               <w:t>Octubre</w:t>
             </w:r>
-            <w:proofErr w:type="spellEnd"/>
             <w:r>
               <w:rPr>
                 <w:rFonts w:ascii="Times New Roman" w:hAnsi="Times New Roman" w:cs="Times New Roman"/>
@@ -1324,7 +1264,6 @@
         </w:rPr>
         <w:t xml:space="preserve">En esta Estrategia para la realización de pruebas automatizadas se describe el alcance de las pruebas, el ambiente de pruebas, los recursos necesarios, las herramientas a utilizar, los riesgos, planes de contingencia y el calendario de ejecución de las pruebas del proyecto </w:t>
       </w:r>
-      <w:proofErr w:type="spellStart"/>
       <w:r>
         <w:rPr>
           <w:rFonts w:ascii="Times New Roman" w:hAnsi="Times New Roman" w:cs="Times New Roman"/>
@@ -1334,7 +1273,6 @@
         </w:rPr>
         <w:t>OrangeHRM</w:t>
       </w:r>
-      <w:proofErr w:type="spellEnd"/>
       <w:r>
         <w:rPr>
           <w:rFonts w:ascii="Times New Roman" w:hAnsi="Times New Roman" w:cs="Times New Roman"/>
@@ -1384,7 +1322,6 @@
           <w:lang w:val="es-CO"/>
         </w:rPr>
       </w:pPr>
-      <w:proofErr w:type="gramStart"/>
       <w:r>
         <w:rPr>
           <w:rFonts w:ascii="Times New Roman" w:hAnsi="Times New Roman" w:cs="Times New Roman"/>
@@ -1392,17 +1329,7 @@
           <w:szCs w:val="24"/>
           <w:lang w:val="es-CO"/>
         </w:rPr>
-        <w:t>Las funcionalidades a ser automatizadas</w:t>
-      </w:r>
-      <w:proofErr w:type="gramEnd"/>
-      <w:r>
-        <w:rPr>
-          <w:rFonts w:ascii="Times New Roman" w:hAnsi="Times New Roman" w:cs="Times New Roman"/>
-          <w:sz w:val="24"/>
-          <w:szCs w:val="24"/>
-          <w:lang w:val="es-CO"/>
-        </w:rPr>
-        <w:t xml:space="preserve"> serán seleccionadas utilizando los criterios de la Lista de Chequeo “Qué casos de pruebas automatizar”. </w:t>
+        <w:t xml:space="preserve">Las funcionalidades a ser automatizadas serán seleccionadas utilizando los criterios de la Lista de Chequeo “Qué casos de pruebas automatizar”. </w:t>
       </w:r>
     </w:p>
     <w:p>
@@ -1516,7 +1443,6 @@
                 <w:szCs w:val="24"/>
               </w:rPr>
             </w:pPr>
-            <w:proofErr w:type="spellStart"/>
             <w:r>
               <w:rPr>
                 <w:rFonts w:ascii="Times New Roman" w:hAnsi="Times New Roman" w:cs="Times New Roman"/>
@@ -1525,7 +1451,6 @@
               </w:rPr>
               <w:t>Responsabilidades</w:t>
             </w:r>
-            <w:proofErr w:type="spellEnd"/>
           </w:p>
         </w:tc>
       </w:tr>
@@ -1816,18 +1741,8 @@
                 <w:sz w:val="24"/>
                 <w:szCs w:val="24"/>
               </w:rPr>
-              <w:t xml:space="preserve">Toma de </w:t>
-            </w:r>
-            <w:proofErr w:type="spellStart"/>
-            <w:r>
-              <w:rPr>
-                <w:rFonts w:ascii="Times New Roman" w:hAnsi="Times New Roman" w:cs="Times New Roman"/>
-                <w:sz w:val="24"/>
-                <w:szCs w:val="24"/>
-              </w:rPr>
-              <w:t>decisiones</w:t>
-            </w:r>
-            <w:proofErr w:type="spellEnd"/>
+              <w:t>Toma de decisiones</w:t>
+            </w:r>
           </w:p>
         </w:tc>
       </w:tr>
@@ -2027,7 +1942,6 @@
                 <w:szCs w:val="24"/>
               </w:rPr>
             </w:pPr>
-            <w:proofErr w:type="spellStart"/>
             <w:r>
               <w:rPr>
                 <w:rFonts w:ascii="Times New Roman" w:hAnsi="Times New Roman" w:cs="Times New Roman"/>
@@ -2036,7 +1950,6 @@
               </w:rPr>
               <w:t>Riesgos</w:t>
             </w:r>
-            <w:proofErr w:type="spellEnd"/>
           </w:p>
         </w:tc>
         <w:tc>
@@ -2061,23 +1974,13 @@
                 <w:szCs w:val="24"/>
               </w:rPr>
             </w:pPr>
-            <w:proofErr w:type="spellStart"/>
-            <w:r>
-              <w:rPr>
-                <w:rFonts w:ascii="Times New Roman" w:hAnsi="Times New Roman" w:cs="Times New Roman"/>
-                <w:sz w:val="24"/>
-                <w:szCs w:val="24"/>
-              </w:rPr>
-              <w:t>Probabilidad</w:t>
-            </w:r>
-            <w:proofErr w:type="spellEnd"/>
-            <w:r>
-              <w:rPr>
-                <w:rFonts w:ascii="Times New Roman" w:hAnsi="Times New Roman" w:cs="Times New Roman"/>
-                <w:sz w:val="24"/>
-                <w:szCs w:val="24"/>
-              </w:rPr>
-              <w:t xml:space="preserve"> </w:t>
+            <w:r>
+              <w:rPr>
+                <w:rFonts w:ascii="Times New Roman" w:hAnsi="Times New Roman" w:cs="Times New Roman"/>
+                <w:sz w:val="24"/>
+                <w:szCs w:val="24"/>
+              </w:rPr>
+              <w:t xml:space="preserve">Probabilidad </w:t>
             </w:r>
             <w:r>
               <w:rPr>
@@ -2086,18 +1989,8 @@
                 <w:szCs w:val="24"/>
               </w:rPr>
               <w:lastRenderedPageBreak/>
-              <w:t xml:space="preserve">de </w:t>
-            </w:r>
-            <w:proofErr w:type="spellStart"/>
-            <w:r>
-              <w:rPr>
-                <w:rFonts w:ascii="Times New Roman" w:hAnsi="Times New Roman" w:cs="Times New Roman"/>
-                <w:sz w:val="24"/>
-                <w:szCs w:val="24"/>
-              </w:rPr>
-              <w:t>Ocurrencia</w:t>
-            </w:r>
-            <w:proofErr w:type="spellEnd"/>
+              <w:t>de Ocurrencia</w:t>
+            </w:r>
           </w:p>
           <w:p>
             <w:pPr>
@@ -2142,7 +2035,6 @@
                 <w:szCs w:val="24"/>
               </w:rPr>
             </w:pPr>
-            <w:proofErr w:type="spellStart"/>
             <w:r>
               <w:rPr>
                 <w:rFonts w:ascii="Times New Roman" w:hAnsi="Times New Roman" w:cs="Times New Roman"/>
@@ -2152,7 +2044,6 @@
               <w:lastRenderedPageBreak/>
               <w:t>Impacto</w:t>
             </w:r>
-            <w:proofErr w:type="spellEnd"/>
           </w:p>
           <w:p>
             <w:pPr>
@@ -2198,7 +2089,6 @@
                 <w:szCs w:val="24"/>
               </w:rPr>
             </w:pPr>
-            <w:proofErr w:type="spellStart"/>
             <w:r>
               <w:rPr>
                 <w:rFonts w:ascii="Times New Roman" w:hAnsi="Times New Roman" w:cs="Times New Roman"/>
@@ -2208,7 +2098,6 @@
               <w:lastRenderedPageBreak/>
               <w:t>Severidad</w:t>
             </w:r>
-            <w:proofErr w:type="spellEnd"/>
           </w:p>
           <w:p>
             <w:pPr>
@@ -2228,25 +2117,7 @@
                 <w:szCs w:val="24"/>
               </w:rPr>
               <w:lastRenderedPageBreak/>
-              <w:t>(Prob*</w:t>
-            </w:r>
-            <w:proofErr w:type="spellStart"/>
-            <w:r>
-              <w:rPr>
-                <w:rFonts w:ascii="Times New Roman" w:hAnsi="Times New Roman" w:cs="Times New Roman"/>
-                <w:sz w:val="24"/>
-                <w:szCs w:val="24"/>
-              </w:rPr>
-              <w:t>Impacto</w:t>
-            </w:r>
-            <w:proofErr w:type="spellEnd"/>
-            <w:r>
-              <w:rPr>
-                <w:rFonts w:ascii="Times New Roman" w:hAnsi="Times New Roman" w:cs="Times New Roman"/>
-                <w:sz w:val="24"/>
-                <w:szCs w:val="24"/>
-              </w:rPr>
-              <w:t>)</w:t>
+              <w:t>(Prob*Impacto)</w:t>
             </w:r>
           </w:p>
         </w:tc>
@@ -2279,18 +2150,8 @@
                 <w:szCs w:val="24"/>
               </w:rPr>
               <w:lastRenderedPageBreak/>
-              <w:t xml:space="preserve">Plan de </w:t>
-            </w:r>
-            <w:proofErr w:type="spellStart"/>
-            <w:r>
-              <w:rPr>
-                <w:rFonts w:ascii="Times New Roman" w:hAnsi="Times New Roman" w:cs="Times New Roman"/>
-                <w:sz w:val="24"/>
-                <w:szCs w:val="24"/>
-              </w:rPr>
-              <w:t>Contingencia</w:t>
-            </w:r>
-            <w:proofErr w:type="spellEnd"/>
+              <w:t>Plan de Contingencia</w:t>
+            </w:r>
           </w:p>
         </w:tc>
       </w:tr>
@@ -2476,7 +2337,6 @@
                 <w:lang w:val="es-CO"/>
               </w:rPr>
             </w:pPr>
-            <w:proofErr w:type="gramStart"/>
             <w:r>
               <w:rPr>
                 <w:rFonts w:ascii="Times New Roman" w:hAnsi="Times New Roman" w:cs="Times New Roman"/>
@@ -2484,17 +2344,7 @@
                 <w:szCs w:val="24"/>
                 <w:lang w:val="es-CO"/>
               </w:rPr>
-              <w:t>Re planificar</w:t>
-            </w:r>
-            <w:proofErr w:type="gramEnd"/>
-            <w:r>
-              <w:rPr>
-                <w:rFonts w:ascii="Times New Roman" w:hAnsi="Times New Roman" w:cs="Times New Roman"/>
-                <w:sz w:val="24"/>
-                <w:szCs w:val="24"/>
-                <w:lang w:val="es-CO"/>
-              </w:rPr>
-              <w:t xml:space="preserve"> las funcionalidades para ser automatizadas (sección 7)</w:t>
+              <w:t>Re planificar las funcionalidades para ser automatizadas (sección 7)</w:t>
             </w:r>
           </w:p>
           <w:p>
@@ -2572,27 +2422,7 @@
                 <w:szCs w:val="24"/>
                 <w:lang w:val="es-CO"/>
               </w:rPr>
-              <w:t xml:space="preserve">Solicitud de cambios en aquellas funcionalidades que ya tienen casos de pruebas automatizados. Esto ocasiona </w:t>
-            </w:r>
-            <w:proofErr w:type="gramStart"/>
-            <w:r>
-              <w:rPr>
-                <w:rFonts w:ascii="Times New Roman" w:hAnsi="Times New Roman" w:cs="Times New Roman"/>
-                <w:sz w:val="24"/>
-                <w:szCs w:val="24"/>
-                <w:lang w:val="es-CO"/>
-              </w:rPr>
-              <w:t>re trabajo</w:t>
-            </w:r>
-            <w:proofErr w:type="gramEnd"/>
-            <w:r>
-              <w:rPr>
-                <w:rFonts w:ascii="Times New Roman" w:hAnsi="Times New Roman" w:cs="Times New Roman"/>
-                <w:sz w:val="24"/>
-                <w:szCs w:val="24"/>
-                <w:lang w:val="es-CO"/>
-              </w:rPr>
-              <w:t xml:space="preserve"> debido a que se deben actualizar estos scripts.</w:t>
+              <w:t>Solicitud de cambios en aquellas funcionalidades que ya tienen casos de pruebas automatizados. Esto ocasiona re trabajo debido a que se deben actualizar estos scripts.</w:t>
             </w:r>
           </w:p>
         </w:tc>
@@ -2857,7 +2687,6 @@
                 <w:szCs w:val="24"/>
               </w:rPr>
             </w:pPr>
-            <w:proofErr w:type="spellStart"/>
             <w:r>
               <w:rPr>
                 <w:rFonts w:ascii="Times New Roman" w:hAnsi="Times New Roman" w:cs="Times New Roman"/>
@@ -2866,7 +2695,6 @@
               </w:rPr>
               <w:t>Herramienta</w:t>
             </w:r>
-            <w:proofErr w:type="spellEnd"/>
           </w:p>
         </w:tc>
         <w:tc>
@@ -2891,7 +2719,6 @@
                 <w:szCs w:val="24"/>
               </w:rPr>
             </w:pPr>
-            <w:proofErr w:type="spellStart"/>
             <w:r>
               <w:rPr>
                 <w:rFonts w:ascii="Times New Roman" w:hAnsi="Times New Roman" w:cs="Times New Roman"/>
@@ -2900,7 +2727,6 @@
               </w:rPr>
               <w:t>Función</w:t>
             </w:r>
-            <w:proofErr w:type="spellEnd"/>
           </w:p>
         </w:tc>
       </w:tr>
@@ -2927,7 +2753,6 @@
                 <w:szCs w:val="24"/>
               </w:rPr>
             </w:pPr>
-            <w:proofErr w:type="spellStart"/>
             <w:r>
               <w:rPr>
                 <w:rFonts w:ascii="Times New Roman" w:hAnsi="Times New Roman" w:cs="Times New Roman"/>
@@ -2936,7 +2761,6 @@
               </w:rPr>
               <w:t>SerenityBDD</w:t>
             </w:r>
-            <w:proofErr w:type="spellEnd"/>
           </w:p>
         </w:tc>
         <w:tc>
@@ -3345,7 +3169,6 @@
                 <w:szCs w:val="24"/>
               </w:rPr>
             </w:pPr>
-            <w:proofErr w:type="spellStart"/>
             <w:r>
               <w:rPr>
                 <w:rFonts w:ascii="Times New Roman" w:hAnsi="Times New Roman" w:cs="Times New Roman"/>
@@ -3354,7 +3177,6 @@
               </w:rPr>
               <w:t>Navegadores</w:t>
             </w:r>
-            <w:proofErr w:type="spellEnd"/>
           </w:p>
         </w:tc>
         <w:tc>
@@ -3411,34 +3233,14 @@
                 <w:szCs w:val="24"/>
               </w:rPr>
             </w:pPr>
-            <w:proofErr w:type="spellStart"/>
-            <w:r>
-              <w:rPr>
-                <w:rFonts w:ascii="Times New Roman" w:hAnsi="Times New Roman" w:cs="Times New Roman"/>
-                <w:sz w:val="24"/>
-                <w:szCs w:val="24"/>
-              </w:rPr>
-              <w:t>Sistemas</w:t>
-            </w:r>
-            <w:proofErr w:type="spellEnd"/>
-            <w:r>
-              <w:rPr>
-                <w:rFonts w:ascii="Times New Roman" w:hAnsi="Times New Roman" w:cs="Times New Roman"/>
-                <w:sz w:val="24"/>
-                <w:szCs w:val="24"/>
-              </w:rPr>
-              <w:t xml:space="preserve"> </w:t>
-            </w:r>
-            <w:proofErr w:type="spellStart"/>
-            <w:r>
-              <w:rPr>
-                <w:rFonts w:ascii="Times New Roman" w:hAnsi="Times New Roman" w:cs="Times New Roman"/>
-                <w:sz w:val="24"/>
-                <w:szCs w:val="24"/>
-              </w:rPr>
-              <w:t>Operativos</w:t>
-            </w:r>
-            <w:proofErr w:type="spellEnd"/>
+            <w:r>
+              <w:rPr>
+                <w:rFonts w:ascii="Times New Roman" w:hAnsi="Times New Roman" w:cs="Times New Roman"/>
+                <w:sz w:val="24"/>
+                <w:szCs w:val="24"/>
+              </w:rPr>
+              <w:t>Sistemas Operativos</w:t>
+            </w:r>
           </w:p>
         </w:tc>
         <w:tc>
@@ -3504,27 +3306,7 @@
           <w:szCs w:val="24"/>
           <w:lang w:val="es-CO"/>
         </w:rPr>
-        <w:t xml:space="preserve">El patrón </w:t>
-      </w:r>
-      <w:proofErr w:type="spellStart"/>
-      <w:r>
-        <w:rPr>
-          <w:rFonts w:ascii="Times New Roman" w:hAnsi="Times New Roman" w:cs="Times New Roman"/>
-          <w:sz w:val="24"/>
-          <w:szCs w:val="24"/>
-          <w:lang w:val="es-CO"/>
-        </w:rPr>
-        <w:t>Screenplay</w:t>
-      </w:r>
-      <w:proofErr w:type="spellEnd"/>
-      <w:r>
-        <w:rPr>
-          <w:rFonts w:ascii="Times New Roman" w:hAnsi="Times New Roman" w:cs="Times New Roman"/>
-          <w:sz w:val="24"/>
-          <w:szCs w:val="24"/>
-          <w:lang w:val="es-CO"/>
-        </w:rPr>
-        <w:t xml:space="preserve"> es un enfoque para escribir pruebas de aceptación automatizadas de alta calidad basadas en buenos principios de ingeniería de software, como el Principio de responsabilidad única, el principio abierto cerrado y el uso efectivo de capas de abstracción. También fomenta buenos hábitos de pruebas y conjuntos de pruebas bien diseñadas que son fáciles de leer, fáciles de mantener y fáciles de ampliar, lo que permite a los equipos escribir pruebas automatizadas más sólidas y confiables de manera efectiva.  </w:t>
+        <w:t xml:space="preserve">El patrón Screenplay es un enfoque para escribir pruebas de aceptación automatizadas de alta calidad basadas en buenos principios de ingeniería de software, como el Principio de responsabilidad única, el principio abierto cerrado y el uso efectivo de capas de abstracción. También fomenta buenos hábitos de pruebas y conjuntos de pruebas bien diseñadas que son fáciles de leer, fáciles de mantener y fáciles de ampliar, lo que permite a los equipos escribir pruebas automatizadas más sólidas y confiables de manera efectiva.  </w:t>
       </w:r>
     </w:p>
     <w:p>
@@ -3588,29 +3370,7 @@
           <w:sz w:val="24"/>
           <w:szCs w:val="24"/>
         </w:rPr>
-        <w:t xml:space="preserve">6.1 </w:t>
-      </w:r>
-      <w:proofErr w:type="spellStart"/>
-      <w:r>
-        <w:rPr>
-          <w:rFonts w:ascii="Times New Roman" w:hAnsi="Times New Roman" w:cs="Times New Roman"/>
-          <w:b/>
-          <w:bCs/>
-          <w:sz w:val="24"/>
-          <w:szCs w:val="24"/>
-        </w:rPr>
-        <w:t>Criterios</w:t>
-      </w:r>
-      <w:proofErr w:type="spellEnd"/>
-      <w:r>
-        <w:rPr>
-          <w:rFonts w:ascii="Times New Roman" w:hAnsi="Times New Roman" w:cs="Times New Roman"/>
-          <w:b/>
-          <w:bCs/>
-          <w:sz w:val="24"/>
-          <w:szCs w:val="24"/>
-        </w:rPr>
-        <w:t xml:space="preserve"> de Entrada</w:t>
+        <w:t>6.1 Criterios de Entrada</w:t>
       </w:r>
     </w:p>
     <w:p>
@@ -4018,7 +3778,6 @@
                 <w:szCs w:val="24"/>
               </w:rPr>
             </w:pPr>
-            <w:proofErr w:type="spellStart"/>
             <w:r>
               <w:rPr>
                 <w:rFonts w:ascii="Times New Roman" w:hAnsi="Times New Roman" w:cs="Times New Roman"/>
@@ -4027,7 +3786,6 @@
               </w:rPr>
               <w:t>Funcionalidades</w:t>
             </w:r>
-            <w:proofErr w:type="spellEnd"/>
           </w:p>
         </w:tc>
         <w:tc>
@@ -4052,7 +3810,6 @@
                 <w:szCs w:val="24"/>
               </w:rPr>
             </w:pPr>
-            <w:proofErr w:type="spellStart"/>
             <w:r>
               <w:rPr>
                 <w:rFonts w:ascii="Times New Roman" w:hAnsi="Times New Roman" w:cs="Times New Roman"/>
@@ -4061,7 +3818,6 @@
               </w:rPr>
               <w:t>Comentarios</w:t>
             </w:r>
-            <w:proofErr w:type="spellEnd"/>
           </w:p>
         </w:tc>
       </w:tr>
@@ -4131,61 +3887,7 @@
                 <w:szCs w:val="20"/>
                 <w:lang w:val="es-CO"/>
               </w:rPr>
-              <w:t xml:space="preserve">Consumo servicio </w:t>
-            </w:r>
-            <w:proofErr w:type="spellStart"/>
-            <w:r>
-              <w:rPr>
-                <w:sz w:val="20"/>
-                <w:szCs w:val="20"/>
-                <w:lang w:val="es-CO"/>
-              </w:rPr>
-              <w:t>pokemon</w:t>
-            </w:r>
-            <w:proofErr w:type="spellEnd"/>
-            <w:r>
-              <w:rPr>
-                <w:sz w:val="20"/>
-                <w:szCs w:val="20"/>
-                <w:lang w:val="es-CO"/>
-              </w:rPr>
-              <w:t xml:space="preserve"> de la </w:t>
-            </w:r>
-            <w:proofErr w:type="spellStart"/>
-            <w:r>
-              <w:rPr>
-                <w:sz w:val="20"/>
-                <w:szCs w:val="20"/>
-                <w:lang w:val="es-CO"/>
-              </w:rPr>
-              <w:t>restapi</w:t>
-            </w:r>
-            <w:proofErr w:type="spellEnd"/>
-            <w:r>
-              <w:rPr>
-                <w:sz w:val="20"/>
-                <w:szCs w:val="20"/>
-                <w:lang w:val="es-CO"/>
-              </w:rPr>
-              <w:t xml:space="preserve"> </w:t>
-            </w:r>
-            <w:proofErr w:type="spellStart"/>
-            <w:r>
-              <w:rPr>
-                <w:sz w:val="20"/>
-                <w:szCs w:val="20"/>
-                <w:lang w:val="es-CO"/>
-              </w:rPr>
-              <w:t>Pokeapi</w:t>
-            </w:r>
-            <w:proofErr w:type="spellEnd"/>
-            <w:r>
-              <w:rPr>
-                <w:sz w:val="20"/>
-                <w:szCs w:val="20"/>
-                <w:lang w:val="es-CO"/>
-              </w:rPr>
-              <w:t xml:space="preserve">. </w:t>
+              <w:t xml:space="preserve">Consumo servicio pokemon de la restapi Pokeapi. </w:t>
             </w:r>
           </w:p>
           <w:p>
@@ -4228,7 +3930,6 @@
               </w:rPr>
               <w:t xml:space="preserve"> una petición GET al servicio </w:t>
             </w:r>
-            <w:proofErr w:type="spellStart"/>
             <w:r>
               <w:rPr>
                 <w:rFonts w:ascii="Times New Roman" w:hAnsi="Times New Roman" w:cs="Times New Roman"/>
@@ -4238,7 +3939,6 @@
               </w:rPr>
               <w:t>pokemon</w:t>
             </w:r>
-            <w:proofErr w:type="spellEnd"/>
             <w:r>
               <w:rPr>
                 <w:rFonts w:ascii="Times New Roman" w:hAnsi="Times New Roman" w:cs="Times New Roman"/>
@@ -4256,27 +3956,7 @@
                 <w:lang w:val="es-CO"/>
               </w:rPr>
               <w:lastRenderedPageBreak/>
-              <w:t xml:space="preserve">nombres y URL de cada </w:t>
-            </w:r>
-            <w:proofErr w:type="spellStart"/>
-            <w:r>
-              <w:rPr>
-                <w:rFonts w:ascii="Times New Roman" w:hAnsi="Times New Roman" w:cs="Times New Roman"/>
-                <w:sz w:val="24"/>
-                <w:szCs w:val="24"/>
-                <w:lang w:val="es-CO"/>
-              </w:rPr>
-              <w:t>pokemon</w:t>
-            </w:r>
-            <w:proofErr w:type="spellEnd"/>
-            <w:r>
-              <w:rPr>
-                <w:rFonts w:ascii="Times New Roman" w:hAnsi="Times New Roman" w:cs="Times New Roman"/>
-                <w:sz w:val="24"/>
-                <w:szCs w:val="24"/>
-                <w:lang w:val="es-CO"/>
-              </w:rPr>
-              <w:t xml:space="preserve"> registrado.</w:t>
+              <w:t>nombres y URL de cada pokemon registrado.</w:t>
             </w:r>
           </w:p>
           <w:p>
@@ -4314,77 +3994,8 @@
               <w:t>1.1.C_A:</w:t>
             </w:r>
             <w:r>
-              <w:t xml:space="preserve"> Se </w:t>
-            </w:r>
-            <w:proofErr w:type="spellStart"/>
-            <w:r>
-              <w:t>verificara</w:t>
-            </w:r>
-            <w:proofErr w:type="spellEnd"/>
-            <w:r>
-              <w:t xml:space="preserve"> que en </w:t>
-            </w:r>
-            <w:proofErr w:type="spellStart"/>
-            <w:r>
-              <w:t>el</w:t>
-            </w:r>
-            <w:proofErr w:type="spellEnd"/>
-            <w:r>
-              <w:t xml:space="preserve"> JSON </w:t>
-            </w:r>
-            <w:proofErr w:type="spellStart"/>
-            <w:r>
-              <w:t>retornado</w:t>
-            </w:r>
-            <w:proofErr w:type="spellEnd"/>
-            <w:r>
-              <w:t xml:space="preserve"> se </w:t>
-            </w:r>
-            <w:proofErr w:type="spellStart"/>
-            <w:r>
-              <w:t>encuentre</w:t>
-            </w:r>
-            <w:proofErr w:type="spellEnd"/>
-            <w:r>
-              <w:t xml:space="preserve"> </w:t>
-            </w:r>
-            <w:proofErr w:type="spellStart"/>
-            <w:r>
-              <w:t>el</w:t>
-            </w:r>
-            <w:proofErr w:type="spellEnd"/>
-            <w:r>
-              <w:t xml:space="preserve"> </w:t>
-            </w:r>
-            <w:proofErr w:type="spellStart"/>
-            <w:r>
-              <w:t>nombre</w:t>
-            </w:r>
-            <w:proofErr w:type="spellEnd"/>
-            <w:r>
-              <w:t xml:space="preserve"> de </w:t>
-            </w:r>
-            <w:proofErr w:type="gramStart"/>
-            <w:r>
-              <w:t>un Pokémon</w:t>
-            </w:r>
-            <w:proofErr w:type="gramEnd"/>
-            <w:r>
-              <w:t xml:space="preserve"> </w:t>
-            </w:r>
-            <w:proofErr w:type="spellStart"/>
-            <w:r>
-              <w:t>elegido</w:t>
-            </w:r>
-            <w:proofErr w:type="spellEnd"/>
-            <w:r>
-              <w:t xml:space="preserve"> para la </w:t>
-            </w:r>
-            <w:proofErr w:type="spellStart"/>
-            <w:r>
-              <w:t>prueba</w:t>
-            </w:r>
-            <w:proofErr w:type="spellEnd"/>
+              <w:t xml:space="preserve"> Se verificara que en el JSON retornado se encuentre el nombre de un Pokémon elegido para la prueba</w:t>
+            </w:r>
           </w:p>
         </w:tc>
       </w:tr>
@@ -4565,7 +4176,6 @@
         </w:rPr>
         <w:t xml:space="preserve">El Reporte automático de pruebas se obtendrá a través de </w:t>
       </w:r>
-      <w:proofErr w:type="spellStart"/>
       <w:r>
         <w:rPr>
           <w:rFonts w:ascii="Times New Roman" w:hAnsi="Times New Roman" w:cs="Times New Roman"/>
@@ -4575,7 +4185,6 @@
         </w:rPr>
         <w:t>SerenityBDD</w:t>
       </w:r>
-      <w:proofErr w:type="spellEnd"/>
       <w:r>
         <w:rPr>
           <w:rFonts w:ascii="Times New Roman" w:hAnsi="Times New Roman" w:cs="Times New Roman"/>
@@ -4610,12 +4219,12 @@
     </w:p>
     <w:p>
       <w:pPr>
-        <w:jc w:val="both"/>
-        <w:rPr>
-          <w:rFonts w:ascii="Times New Roman" w:hAnsi="Times New Roman" w:cs="Times New Roman"/>
-          <w:sz w:val="24"/>
-          <w:szCs w:val="24"/>
-          <w:lang w:val="es-CO"/>
+        <w:spacing w:line="360" w:lineRule="auto"/>
+        <w:jc w:val="center"/>
+        <w:rPr>
+          <w:rFonts w:ascii="Times New Roman" w:hAnsi="Times New Roman" w:cs="Times New Roman"/>
+          <w:sz w:val="24"/>
+          <w:szCs w:val="24"/>
         </w:rPr>
       </w:pPr>
       <w:r>
@@ -4623,12 +4232,11 @@
           <w:rFonts w:ascii="Times New Roman" w:hAnsi="Times New Roman" w:cs="Times New Roman"/>
           <w:sz w:val="24"/>
           <w:szCs w:val="24"/>
-          <w:lang w:val="es-CO"/>
         </w:rPr>
         <w:drawing>
-          <wp:inline distT="0" distB="0" distL="0" distR="0" wp14:anchorId="2ACDAEFB" wp14:editId="26C925CA">
-            <wp:extent cx="5943600" cy="2515235"/>
-            <wp:effectExtent l="0" t="0" r="0" b="0"/>
+          <wp:inline distT="0" distB="0" distL="0" distR="0" wp14:anchorId="189825D1" wp14:editId="193553CC">
+            <wp:extent cx="6262640" cy="3028950"/>
+            <wp:effectExtent l="0" t="0" r="5080" b="0"/>
             <wp:docPr id="1" name="Imagen 1" descr="Interfaz de usuario gráfica, Texto, Aplicación, Correo electrónico&#10;&#10;Descripción generada automáticamente"/>
             <wp:cNvGraphicFramePr>
               <a:graphicFrameLocks xmlns:a="http://schemas.openxmlformats.org/drawingml/2006/main" noChangeAspect="1"/>
@@ -4649,7 +4257,7 @@
                   <pic:spPr>
                     <a:xfrm>
                       <a:off x="0" y="0"/>
-                      <a:ext cx="5943600" cy="2515235"/>
+                      <a:ext cx="6266174" cy="3030659"/>
                     </a:xfrm>
                     <a:prstGeom prst="rect">
                       <a:avLst/>
@@ -4664,12 +4272,23 @@
     </w:p>
     <w:p>
       <w:pPr>
-        <w:jc w:val="both"/>
-        <w:rPr>
-          <w:rFonts w:ascii="Times New Roman" w:hAnsi="Times New Roman" w:cs="Times New Roman"/>
-          <w:sz w:val="24"/>
-          <w:szCs w:val="24"/>
-          <w:lang w:val="es-CO"/>
+        <w:spacing w:line="360" w:lineRule="auto"/>
+        <w:jc w:val="both"/>
+        <w:rPr>
+          <w:rFonts w:ascii="Times New Roman" w:hAnsi="Times New Roman" w:cs="Times New Roman"/>
+          <w:sz w:val="24"/>
+          <w:szCs w:val="24"/>
+        </w:rPr>
+      </w:pPr>
+    </w:p>
+    <w:p>
+      <w:pPr>
+        <w:spacing w:line="360" w:lineRule="auto"/>
+        <w:jc w:val="both"/>
+        <w:rPr>
+          <w:rFonts w:ascii="Times New Roman" w:hAnsi="Times New Roman" w:cs="Times New Roman"/>
+          <w:sz w:val="24"/>
+          <w:szCs w:val="24"/>
         </w:rPr>
       </w:pPr>
       <w:r>
@@ -4677,13 +4296,13 @@
           <w:rFonts w:ascii="Times New Roman" w:hAnsi="Times New Roman" w:cs="Times New Roman"/>
           <w:sz w:val="24"/>
           <w:szCs w:val="24"/>
-          <w:lang w:val="es-CO"/>
-        </w:rPr>
+        </w:rPr>
+        <w:lastRenderedPageBreak/>
         <w:drawing>
-          <wp:inline distT="0" distB="0" distL="0" distR="0" wp14:anchorId="3916496B" wp14:editId="7FCC7B21">
-            <wp:extent cx="5943600" cy="1736090"/>
-            <wp:effectExtent l="0" t="0" r="0" b="0"/>
-            <wp:docPr id="3" name="Imagen 3" descr="Interfaz de usuario gráfica, Texto, Aplicación&#10;&#10;Descripción generada automáticamente"/>
+          <wp:inline distT="0" distB="0" distL="0" distR="0" wp14:anchorId="784ABD39" wp14:editId="0404B7BA">
+            <wp:extent cx="5943600" cy="2371725"/>
+            <wp:effectExtent l="0" t="0" r="0" b="9525"/>
+            <wp:docPr id="18" name="Imagen 18" descr="Interfaz de usuario gráfica, Texto, Aplicación&#10;&#10;Descripción generada automáticamente"/>
             <wp:cNvGraphicFramePr>
               <a:graphicFrameLocks xmlns:a="http://schemas.openxmlformats.org/drawingml/2006/main" noChangeAspect="1"/>
             </wp:cNvGraphicFramePr>
@@ -4691,7 +4310,7 @@
               <a:graphicData uri="http://schemas.openxmlformats.org/drawingml/2006/picture">
                 <pic:pic xmlns:pic="http://schemas.openxmlformats.org/drawingml/2006/picture">
                   <pic:nvPicPr>
-                    <pic:cNvPr id="3" name="Imagen 3" descr="Interfaz de usuario gráfica, Texto, Aplicación&#10;&#10;Descripción generada automáticamente"/>
+                    <pic:cNvPr id="18" name="Imagen 18" descr="Interfaz de usuario gráfica, Texto, Aplicación&#10;&#10;Descripción generada automáticamente"/>
                     <pic:cNvPicPr/>
                   </pic:nvPicPr>
                   <pic:blipFill>
@@ -4703,7 +4322,7 @@
                   <pic:spPr>
                     <a:xfrm>
                       <a:off x="0" y="0"/>
-                      <a:ext cx="5943600" cy="1736090"/>
+                      <a:ext cx="5943600" cy="2371725"/>
                     </a:xfrm>
                     <a:prstGeom prst="rect">
                       <a:avLst/>
@@ -4718,12 +4337,12 @@
     </w:p>
     <w:p>
       <w:pPr>
-        <w:jc w:val="both"/>
-        <w:rPr>
-          <w:rFonts w:ascii="Times New Roman" w:hAnsi="Times New Roman" w:cs="Times New Roman"/>
-          <w:sz w:val="24"/>
-          <w:szCs w:val="24"/>
-          <w:lang w:val="es-CO"/>
+        <w:spacing w:line="360" w:lineRule="auto"/>
+        <w:jc w:val="both"/>
+        <w:rPr>
+          <w:rFonts w:ascii="Times New Roman" w:hAnsi="Times New Roman" w:cs="Times New Roman"/>
+          <w:sz w:val="24"/>
+          <w:szCs w:val="24"/>
         </w:rPr>
       </w:pPr>
       <w:r>
@@ -4731,14 +4350,12 @@
           <w:rFonts w:ascii="Times New Roman" w:hAnsi="Times New Roman" w:cs="Times New Roman"/>
           <w:sz w:val="24"/>
           <w:szCs w:val="24"/>
-          <w:lang w:val="es-CO"/>
-        </w:rPr>
-        <w:lastRenderedPageBreak/>
+        </w:rPr>
         <w:drawing>
-          <wp:inline distT="0" distB="0" distL="0" distR="0" wp14:anchorId="4A720F24" wp14:editId="621FC37E">
-            <wp:extent cx="5943600" cy="2383790"/>
-            <wp:effectExtent l="0" t="0" r="0" b="0"/>
-            <wp:docPr id="5" name="Imagen 5" descr="Interfaz de usuario gráfica, Texto, Aplicación, Correo electrónico&#10;&#10;Descripción generada automáticamente"/>
+          <wp:inline distT="0" distB="0" distL="0" distR="0" wp14:anchorId="2F160DDC" wp14:editId="08F63003">
+            <wp:extent cx="5943600" cy="2488565"/>
+            <wp:effectExtent l="0" t="0" r="0" b="6985"/>
+            <wp:docPr id="19" name="Imagen 19" descr="Interfaz de usuario gráfica, Texto, Aplicación&#10;&#10;Descripción generada automáticamente"/>
             <wp:cNvGraphicFramePr>
               <a:graphicFrameLocks xmlns:a="http://schemas.openxmlformats.org/drawingml/2006/main" noChangeAspect="1"/>
             </wp:cNvGraphicFramePr>
@@ -4746,7 +4363,7 @@
               <a:graphicData uri="http://schemas.openxmlformats.org/drawingml/2006/picture">
                 <pic:pic xmlns:pic="http://schemas.openxmlformats.org/drawingml/2006/picture">
                   <pic:nvPicPr>
-                    <pic:cNvPr id="5" name="Imagen 5" descr="Interfaz de usuario gráfica, Texto, Aplicación, Correo electrónico&#10;&#10;Descripción generada automáticamente"/>
+                    <pic:cNvPr id="19" name="Imagen 19" descr="Interfaz de usuario gráfica, Texto, Aplicación&#10;&#10;Descripción generada automáticamente"/>
                     <pic:cNvPicPr/>
                   </pic:nvPicPr>
                   <pic:blipFill>
@@ -4758,7 +4375,7 @@
                   <pic:spPr>
                     <a:xfrm>
                       <a:off x="0" y="0"/>
-                      <a:ext cx="5943600" cy="2383790"/>
+                      <a:ext cx="5943600" cy="2488565"/>
                     </a:xfrm>
                     <a:prstGeom prst="rect">
                       <a:avLst/>
@@ -4773,175 +4390,45 @@
     </w:p>
     <w:p>
       <w:pPr>
-        <w:jc w:val="both"/>
-        <w:rPr>
-          <w:rFonts w:ascii="Times New Roman" w:hAnsi="Times New Roman" w:cs="Times New Roman"/>
-          <w:sz w:val="24"/>
-          <w:szCs w:val="24"/>
-          <w:lang w:val="es-CO"/>
-        </w:rPr>
-      </w:pPr>
-    </w:p>
-    <w:p>
-      <w:pPr>
-        <w:jc w:val="both"/>
-        <w:rPr>
-          <w:rFonts w:ascii="Times New Roman" w:hAnsi="Times New Roman" w:cs="Times New Roman"/>
-          <w:sz w:val="24"/>
-          <w:szCs w:val="24"/>
-          <w:lang w:val="es-CO"/>
-        </w:rPr>
-      </w:pPr>
-      <w:r>
-        <w:rPr>
-          <w:rFonts w:ascii="Times New Roman" w:hAnsi="Times New Roman" w:cs="Times New Roman"/>
-          <w:sz w:val="24"/>
-          <w:szCs w:val="24"/>
-          <w:lang w:val="es-CO"/>
-        </w:rPr>
-        <w:drawing>
-          <wp:inline distT="0" distB="0" distL="0" distR="0" wp14:anchorId="68B207DE" wp14:editId="3AF82F1E">
-            <wp:extent cx="5943600" cy="2814320"/>
-            <wp:effectExtent l="0" t="0" r="0" b="5080"/>
-            <wp:docPr id="7" name="Imagen 7" descr="Interfaz de usuario gráfica, Texto, Aplicación, Correo electrónico&#10;&#10;Descripción generada automáticamente"/>
-            <wp:cNvGraphicFramePr>
-              <a:graphicFrameLocks xmlns:a="http://schemas.openxmlformats.org/drawingml/2006/main" noChangeAspect="1"/>
-            </wp:cNvGraphicFramePr>
-            <a:graphic xmlns:a="http://schemas.openxmlformats.org/drawingml/2006/main">
-              <a:graphicData uri="http://schemas.openxmlformats.org/drawingml/2006/picture">
-                <pic:pic xmlns:pic="http://schemas.openxmlformats.org/drawingml/2006/picture">
-                  <pic:nvPicPr>
-                    <pic:cNvPr id="7" name="Imagen 7" descr="Interfaz de usuario gráfica, Texto, Aplicación, Correo electrónico&#10;&#10;Descripción generada automáticamente"/>
-                    <pic:cNvPicPr/>
-                  </pic:nvPicPr>
-                  <pic:blipFill>
-                    <a:blip r:embed="rId10"/>
-                    <a:stretch>
-                      <a:fillRect/>
-                    </a:stretch>
-                  </pic:blipFill>
-                  <pic:spPr>
-                    <a:xfrm>
-                      <a:off x="0" y="0"/>
-                      <a:ext cx="5943600" cy="2814320"/>
-                    </a:xfrm>
-                    <a:prstGeom prst="rect">
-                      <a:avLst/>
-                    </a:prstGeom>
-                  </pic:spPr>
-                </pic:pic>
-              </a:graphicData>
-            </a:graphic>
-          </wp:inline>
-        </w:drawing>
-      </w:r>
-    </w:p>
-    <w:p>
-      <w:pPr>
-        <w:jc w:val="both"/>
-        <w:rPr>
-          <w:rFonts w:ascii="Times New Roman" w:hAnsi="Times New Roman" w:cs="Times New Roman"/>
-          <w:sz w:val="24"/>
-          <w:szCs w:val="24"/>
-          <w:lang w:val="es-CO"/>
-        </w:rPr>
-      </w:pPr>
-    </w:p>
-    <w:p>
-      <w:pPr>
-        <w:jc w:val="both"/>
-        <w:rPr>
-          <w:rFonts w:ascii="Times New Roman" w:hAnsi="Times New Roman" w:cs="Times New Roman"/>
-          <w:sz w:val="24"/>
-          <w:szCs w:val="24"/>
-          <w:lang w:val="es-CO"/>
-        </w:rPr>
-      </w:pPr>
-      <w:r>
-        <w:rPr>
-          <w:rFonts w:ascii="Times New Roman" w:hAnsi="Times New Roman" w:cs="Times New Roman"/>
-          <w:sz w:val="24"/>
-          <w:szCs w:val="24"/>
-          <w:lang w:val="es-CO"/>
-        </w:rPr>
-        <w:drawing>
-          <wp:inline distT="0" distB="0" distL="0" distR="0" wp14:anchorId="7BC2621F" wp14:editId="586BD4D5">
-            <wp:extent cx="5943600" cy="1957705"/>
-            <wp:effectExtent l="0" t="0" r="0" b="4445"/>
-            <wp:docPr id="8" name="Imagen 8" descr="Interfaz de usuario gráfica, Texto, Aplicación&#10;&#10;Descripción generada automáticamente"/>
-            <wp:cNvGraphicFramePr>
-              <a:graphicFrameLocks xmlns:a="http://schemas.openxmlformats.org/drawingml/2006/main" noChangeAspect="1"/>
-            </wp:cNvGraphicFramePr>
-            <a:graphic xmlns:a="http://schemas.openxmlformats.org/drawingml/2006/main">
-              <a:graphicData uri="http://schemas.openxmlformats.org/drawingml/2006/picture">
-                <pic:pic xmlns:pic="http://schemas.openxmlformats.org/drawingml/2006/picture">
-                  <pic:nvPicPr>
-                    <pic:cNvPr id="8" name="Imagen 8" descr="Interfaz de usuario gráfica, Texto, Aplicación&#10;&#10;Descripción generada automáticamente"/>
-                    <pic:cNvPicPr/>
-                  </pic:nvPicPr>
-                  <pic:blipFill>
-                    <a:blip r:embed="rId11"/>
-                    <a:stretch>
-                      <a:fillRect/>
-                    </a:stretch>
-                  </pic:blipFill>
-                  <pic:spPr>
-                    <a:xfrm>
-                      <a:off x="0" y="0"/>
-                      <a:ext cx="5943600" cy="1957705"/>
-                    </a:xfrm>
-                    <a:prstGeom prst="rect">
-                      <a:avLst/>
-                    </a:prstGeom>
-                  </pic:spPr>
-                </pic:pic>
-              </a:graphicData>
-            </a:graphic>
-          </wp:inline>
-        </w:drawing>
-      </w:r>
-    </w:p>
-    <w:p>
-      <w:pPr>
-        <w:jc w:val="both"/>
-        <w:rPr>
-          <w:rFonts w:ascii="Times New Roman" w:hAnsi="Times New Roman" w:cs="Times New Roman"/>
-          <w:sz w:val="24"/>
-          <w:szCs w:val="24"/>
-          <w:lang w:val="es-CO"/>
-        </w:rPr>
-      </w:pPr>
-    </w:p>
-    <w:p>
-      <w:pPr>
-        <w:jc w:val="both"/>
-        <w:rPr>
-          <w:rFonts w:ascii="Times New Roman" w:hAnsi="Times New Roman" w:cs="Times New Roman"/>
-          <w:sz w:val="24"/>
-          <w:szCs w:val="24"/>
-          <w:lang w:val="es-CO"/>
-        </w:rPr>
-      </w:pPr>
-    </w:p>
-    <w:p>
-      <w:pPr>
-        <w:jc w:val="both"/>
-        <w:rPr>
-          <w:rFonts w:ascii="Times New Roman" w:hAnsi="Times New Roman" w:cs="Times New Roman"/>
-          <w:sz w:val="24"/>
-          <w:szCs w:val="24"/>
-          <w:lang w:val="es-CO"/>
-        </w:rPr>
-      </w:pPr>
-    </w:p>
-    <w:p>
-      <w:pPr>
-        <w:jc w:val="both"/>
-        <w:rPr>
-          <w:rFonts w:ascii="Times New Roman" w:hAnsi="Times New Roman" w:cs="Times New Roman"/>
-          <w:sz w:val="24"/>
-          <w:szCs w:val="24"/>
-          <w:lang w:val="es-CO"/>
+        <w:spacing w:line="360" w:lineRule="auto"/>
+        <w:jc w:val="both"/>
+        <w:rPr>
+          <w:rFonts w:ascii="Times New Roman" w:hAnsi="Times New Roman" w:cs="Times New Roman"/>
+          <w:sz w:val="24"/>
+          <w:szCs w:val="24"/>
+        </w:rPr>
+      </w:pPr>
+    </w:p>
+    <w:p>
+      <w:pPr>
+        <w:spacing w:line="360" w:lineRule="auto"/>
+        <w:jc w:val="both"/>
+        <w:rPr>
+          <w:rFonts w:ascii="Times New Roman" w:hAnsi="Times New Roman" w:cs="Times New Roman"/>
+          <w:sz w:val="24"/>
+          <w:szCs w:val="24"/>
+        </w:rPr>
+      </w:pPr>
+    </w:p>
+    <w:p>
+      <w:pPr>
+        <w:spacing w:line="360" w:lineRule="auto"/>
+        <w:jc w:val="both"/>
+        <w:rPr>
+          <w:rFonts w:ascii="Times New Roman" w:hAnsi="Times New Roman" w:cs="Times New Roman"/>
+          <w:sz w:val="24"/>
+          <w:szCs w:val="24"/>
+        </w:rPr>
+      </w:pPr>
+    </w:p>
+    <w:p>
+      <w:pPr>
+        <w:spacing w:line="360" w:lineRule="auto"/>
+        <w:jc w:val="both"/>
+        <w:rPr>
+          <w:rFonts w:ascii="Times New Roman" w:hAnsi="Times New Roman" w:cs="Times New Roman"/>
+          <w:sz w:val="24"/>
+          <w:szCs w:val="24"/>
         </w:rPr>
       </w:pPr>
     </w:p>

</xml_diff>

<commit_message>
Se actualizo el documento de estrategia de prueba
</commit_message>
<xml_diff>
--- a/Estrategia de Automatización con RestAPI.docx
+++ b/Estrategia de Automatización con RestAPI.docx
@@ -4376,6 +4376,135 @@
                     <a:xfrm>
                       <a:off x="0" y="0"/>
                       <a:ext cx="5943600" cy="2488565"/>
+                    </a:xfrm>
+                    <a:prstGeom prst="rect">
+                      <a:avLst/>
+                    </a:prstGeom>
+                  </pic:spPr>
+                </pic:pic>
+              </a:graphicData>
+            </a:graphic>
+          </wp:inline>
+        </w:drawing>
+      </w:r>
+    </w:p>
+    <w:p>
+      <w:pPr>
+        <w:spacing w:line="360" w:lineRule="auto"/>
+        <w:jc w:val="both"/>
+        <w:rPr>
+          <w:rFonts w:ascii="Times New Roman" w:hAnsi="Times New Roman" w:cs="Times New Roman"/>
+          <w:sz w:val="24"/>
+          <w:szCs w:val="24"/>
+        </w:rPr>
+      </w:pPr>
+    </w:p>
+    <w:p>
+      <w:pPr>
+        <w:spacing w:line="360" w:lineRule="auto"/>
+        <w:jc w:val="both"/>
+        <w:rPr>
+          <w:rFonts w:ascii="Times New Roman" w:hAnsi="Times New Roman" w:cs="Times New Roman"/>
+          <w:sz w:val="24"/>
+          <w:szCs w:val="24"/>
+        </w:rPr>
+      </w:pPr>
+      <w:r>
+        <w:rPr>
+          <w:rFonts w:ascii="Times New Roman" w:hAnsi="Times New Roman" w:cs="Times New Roman"/>
+          <w:sz w:val="24"/>
+          <w:szCs w:val="24"/>
+        </w:rPr>
+        <w:drawing>
+          <wp:inline distT="0" distB="0" distL="0" distR="0" wp14:anchorId="3E9F6CB2" wp14:editId="4DD1FF0D">
+            <wp:extent cx="5943600" cy="2618105"/>
+            <wp:effectExtent l="0" t="0" r="0" b="0"/>
+            <wp:docPr id="20" name="Imagen 20" descr="Interfaz de usuario gráfica, Texto, Aplicación, Correo electrónico&#10;&#10;Descripción generada automáticamente"/>
+            <wp:cNvGraphicFramePr>
+              <a:graphicFrameLocks xmlns:a="http://schemas.openxmlformats.org/drawingml/2006/main" noChangeAspect="1"/>
+            </wp:cNvGraphicFramePr>
+            <a:graphic xmlns:a="http://schemas.openxmlformats.org/drawingml/2006/main">
+              <a:graphicData uri="http://schemas.openxmlformats.org/drawingml/2006/picture">
+                <pic:pic xmlns:pic="http://schemas.openxmlformats.org/drawingml/2006/picture">
+                  <pic:nvPicPr>
+                    <pic:cNvPr id="20" name="Imagen 20" descr="Interfaz de usuario gráfica, Texto, Aplicación, Correo electrónico&#10;&#10;Descripción generada automáticamente"/>
+                    <pic:cNvPicPr/>
+                  </pic:nvPicPr>
+                  <pic:blipFill>
+                    <a:blip r:embed="rId10"/>
+                    <a:stretch>
+                      <a:fillRect/>
+                    </a:stretch>
+                  </pic:blipFill>
+                  <pic:spPr>
+                    <a:xfrm>
+                      <a:off x="0" y="0"/>
+                      <a:ext cx="5943600" cy="2618105"/>
+                    </a:xfrm>
+                    <a:prstGeom prst="rect">
+                      <a:avLst/>
+                    </a:prstGeom>
+                  </pic:spPr>
+                </pic:pic>
+              </a:graphicData>
+            </a:graphic>
+          </wp:inline>
+        </w:drawing>
+      </w:r>
+    </w:p>
+    <w:p>
+      <w:pPr>
+        <w:spacing w:line="360" w:lineRule="auto"/>
+        <w:jc w:val="both"/>
+        <w:rPr>
+          <w:rFonts w:ascii="Times New Roman" w:hAnsi="Times New Roman" w:cs="Times New Roman"/>
+          <w:sz w:val="24"/>
+          <w:szCs w:val="24"/>
+        </w:rPr>
+      </w:pPr>
+    </w:p>
+    <w:p>
+      <w:pPr>
+        <w:spacing w:line="360" w:lineRule="auto"/>
+        <w:jc w:val="both"/>
+        <w:rPr>
+          <w:rFonts w:ascii="Times New Roman" w:hAnsi="Times New Roman" w:cs="Times New Roman"/>
+          <w:sz w:val="24"/>
+          <w:szCs w:val="24"/>
+        </w:rPr>
+      </w:pPr>
+      <w:r>
+        <w:rPr>
+          <w:rFonts w:ascii="Times New Roman" w:hAnsi="Times New Roman" w:cs="Times New Roman"/>
+          <w:sz w:val="24"/>
+          <w:szCs w:val="24"/>
+        </w:rPr>
+        <w:lastRenderedPageBreak/>
+        <w:drawing>
+          <wp:inline distT="0" distB="0" distL="0" distR="0" wp14:anchorId="5EA103EB" wp14:editId="4E5A0762">
+            <wp:extent cx="5943600" cy="2519045"/>
+            <wp:effectExtent l="0" t="0" r="0" b="0"/>
+            <wp:docPr id="21" name="Imagen 21" descr="Interfaz de usuario gráfica, Texto, Aplicación, Correo electrónico&#10;&#10;Descripción generada automáticamente"/>
+            <wp:cNvGraphicFramePr>
+              <a:graphicFrameLocks xmlns:a="http://schemas.openxmlformats.org/drawingml/2006/main" noChangeAspect="1"/>
+            </wp:cNvGraphicFramePr>
+            <a:graphic xmlns:a="http://schemas.openxmlformats.org/drawingml/2006/main">
+              <a:graphicData uri="http://schemas.openxmlformats.org/drawingml/2006/picture">
+                <pic:pic xmlns:pic="http://schemas.openxmlformats.org/drawingml/2006/picture">
+                  <pic:nvPicPr>
+                    <pic:cNvPr id="21" name="Imagen 21" descr="Interfaz de usuario gráfica, Texto, Aplicación, Correo electrónico&#10;&#10;Descripción generada automáticamente"/>
+                    <pic:cNvPicPr/>
+                  </pic:nvPicPr>
+                  <pic:blipFill>
+                    <a:blip r:embed="rId11"/>
+                    <a:stretch>
+                      <a:fillRect/>
+                    </a:stretch>
+                  </pic:blipFill>
+                  <pic:spPr>
+                    <a:xfrm>
+                      <a:off x="0" y="0"/>
+                      <a:ext cx="5943600" cy="2519045"/>
                     </a:xfrm>
                     <a:prstGeom prst="rect">
                       <a:avLst/>

</xml_diff>